<commit_message>
#fix lỗi export hocviendutuyen
</commit_message>
<xml_diff>
--- a/Content/static/export-2023-phieu-dang-ky-du-thi-thac-si-2023.docx
+++ b/Content/static/export-2023-phieu-dang-ky-du-thi-thac-si-2023.docx
@@ -2804,7 +2804,27 @@
           <w:szCs w:val="28"/>
           <w:lang w:val="pt-BR"/>
         </w:rPr>
-        <w:t xml:space="preserve"> &lt;&lt;&gt;MaNganh&gt;</w:t>
+        <w:t xml:space="preserve"> &lt;&lt;</w:t>
+      </w:r>
+      <w:r>
+        <w:rPr>
+          <w:rFonts w:ascii="Times New Roman" w:eastAsia="Times New Roman" w:hAnsi="Times New Roman"/>
+          <w:color w:val="000000" w:themeColor="text1"/>
+          <w:sz w:val="28"/>
+          <w:szCs w:val="28"/>
+          <w:lang w:val="pt-BR"/>
+        </w:rPr>
+        <w:t>MaNganh</w:t>
+      </w:r>
+      <w:r>
+        <w:rPr>
+          <w:rFonts w:ascii="Times New Roman" w:eastAsia="Times New Roman" w:hAnsi="Times New Roman"/>
+          <w:color w:val="000000" w:themeColor="text1"/>
+          <w:sz w:val="28"/>
+          <w:szCs w:val="28"/>
+          <w:lang w:val="pt-BR"/>
+        </w:rPr>
+        <w:t>&gt;&gt;</w:t>
       </w:r>
       <w:r>
         <w:rPr>

</xml_diff>